<commit_message>
aggiunta l'idea della GUI Basic del programma
</commit_message>
<xml_diff>
--- a/IDEA.docx
+++ b/IDEA.docx
@@ -4,8 +4,18 @@
   <w:body>
     <w:p>
       <w:r>
-        <w:t>Devono essere inclusi almeno 5 tipi di grafici (Check-This) :</w:t>
-      </w:r>
+        <w:t>Devono essere inclusi almeno 5 tipi di grafici (Check-</w:t>
+      </w:r>
+      <w:proofErr w:type="spellStart"/>
+      <w:r>
+        <w:t>This</w:t>
+      </w:r>
+      <w:proofErr w:type="spellEnd"/>
+      <w:proofErr w:type="gramStart"/>
+      <w:r>
+        <w:t>) :</w:t>
+      </w:r>
+      <w:proofErr w:type="gramEnd"/>
     </w:p>
     <w:p>
       <w:pPr>
@@ -16,7 +26,15 @@
         </w:numPr>
       </w:pPr>
       <w:r>
-        <w:t xml:space="preserve">Grafici Istogrami </w:t>
+        <w:t xml:space="preserve">Grafici </w:t>
+      </w:r>
+      <w:proofErr w:type="spellStart"/>
+      <w:r>
+        <w:t>Istogrami</w:t>
+      </w:r>
+      <w:proofErr w:type="spellEnd"/>
+      <w:r>
+        <w:t xml:space="preserve"> </w:t>
       </w:r>
     </w:p>
     <w:p>
@@ -399,7 +417,15 @@
         <w:sym w:font="Wingdings" w:char="F0E0"/>
       </w:r>
       <w:r>
-        <w:t xml:space="preserve"> (100*98)/243 = 40% , fetta blu in immagine).</w:t>
+        <w:t xml:space="preserve"> (100*</w:t>
+      </w:r>
+      <w:proofErr w:type="gramStart"/>
+      <w:r>
+        <w:t>98)/</w:t>
+      </w:r>
+      <w:proofErr w:type="gramEnd"/>
+      <w:r>
+        <w:t>243 = 40% , fetta blu in immagine).</w:t>
       </w:r>
     </w:p>
     <w:p>
@@ -485,7 +511,260 @@
         <w:t xml:space="preserve"> di dati. Nell’asse X ci vanno le etichette e nell’asse Y ci vanno i dati. Per il primo array dati (quello blu) viene disegnata l’area </w:t>
       </w:r>
       <w:r>
-        <w:t>mettendo i suoi dati in Y, mentre per il secondo array (quello arancione) viene disegnata l’area mettendo in Y i suoi dati sommati a quelli dell’array precedente. (Esempio, l’array blu all’inizio parte da 0 a 6 mentre l’array arancione parte da 6 a (6+98)=104).</w:t>
+        <w:t>mettendo i suoi dati in Y, mentre per il secondo array (quello arancione) viene disegnata l’area mettendo in Y i suoi dati sommati a quelli dell’array precedente. (Esempio, l’array blu all’inizio parte da 0 a 6 mentre l’array arancione parte da 6 a (6+</w:t>
+      </w:r>
+      <w:proofErr w:type="gramStart"/>
+      <w:r>
+        <w:t>98)=</w:t>
+      </w:r>
+      <w:proofErr w:type="gramEnd"/>
+      <w:r>
+        <w:t>104).</w:t>
+      </w:r>
+    </w:p>
+    <w:p>
+      <w:pPr>
+        <w:pStyle w:val="Paragrafoelenco"/>
+      </w:pPr>
+    </w:p>
+    <w:p>
+      <w:pPr>
+        <w:pStyle w:val="Paragrafoelenco"/>
+      </w:pPr>
+    </w:p>
+    <w:p>
+      <w:pPr>
+        <w:pStyle w:val="Paragrafoelenco"/>
+      </w:pPr>
+    </w:p>
+    <w:p>
+      <w:pPr>
+        <w:pStyle w:val="Paragrafoelenco"/>
+      </w:pPr>
+    </w:p>
+    <w:p>
+      <w:pPr>
+        <w:pStyle w:val="Paragrafoelenco"/>
+      </w:pPr>
+    </w:p>
+    <w:p>
+      <w:pPr>
+        <w:pStyle w:val="Paragrafoelenco"/>
+      </w:pPr>
+    </w:p>
+    <w:p>
+      <w:pPr>
+        <w:pStyle w:val="Paragrafoelenco"/>
+      </w:pPr>
+    </w:p>
+    <w:p>
+      <w:pPr>
+        <w:pStyle w:val="Paragrafoelenco"/>
+      </w:pPr>
+    </w:p>
+    <w:p>
+      <w:pPr>
+        <w:pStyle w:val="Paragrafoelenco"/>
+      </w:pPr>
+    </w:p>
+    <w:p>
+      <w:pPr>
+        <w:pStyle w:val="Paragrafoelenco"/>
+      </w:pPr>
+    </w:p>
+    <w:p>
+      <w:pPr>
+        <w:pStyle w:val="Paragrafoelenco"/>
+      </w:pPr>
+    </w:p>
+    <w:p>
+      <w:pPr>
+        <w:pStyle w:val="Paragrafoelenco"/>
+      </w:pPr>
+    </w:p>
+    <w:p>
+      <w:pPr>
+        <w:pStyle w:val="Paragrafoelenco"/>
+      </w:pPr>
+    </w:p>
+    <w:p>
+      <w:pPr>
+        <w:pStyle w:val="Paragrafoelenco"/>
+      </w:pPr>
+    </w:p>
+    <w:p>
+      <w:pPr>
+        <w:pStyle w:val="Paragrafoelenco"/>
+      </w:pPr>
+    </w:p>
+    <w:p>
+      <w:pPr>
+        <w:pStyle w:val="Paragrafoelenco"/>
+      </w:pPr>
+    </w:p>
+    <w:p>
+      <w:pPr>
+        <w:pStyle w:val="Paragrafoelenco"/>
+      </w:pPr>
+    </w:p>
+    <w:p>
+      <w:pPr>
+        <w:pStyle w:val="Paragrafoelenco"/>
+      </w:pPr>
+    </w:p>
+    <w:p>
+      <w:pPr>
+        <w:pStyle w:val="Paragrafoelenco"/>
+      </w:pPr>
+    </w:p>
+    <w:p>
+      <w:pPr>
+        <w:pStyle w:val="Paragrafoelenco"/>
+      </w:pPr>
+    </w:p>
+    <w:p>
+      <w:pPr>
+        <w:pStyle w:val="Paragrafoelenco"/>
+      </w:pPr>
+    </w:p>
+    <w:p>
+      <w:pPr>
+        <w:pStyle w:val="Paragrafoelenco"/>
+      </w:pPr>
+    </w:p>
+    <w:p>
+      <w:pPr>
+        <w:pStyle w:val="Paragrafoelenco"/>
+      </w:pPr>
+    </w:p>
+    <w:p>
+      <w:pPr>
+        <w:pStyle w:val="Paragrafoelenco"/>
+      </w:pPr>
+    </w:p>
+    <w:p>
+      <w:pPr>
+        <w:pStyle w:val="Paragrafoelenco"/>
+      </w:pPr>
+    </w:p>
+    <w:p>
+      <w:pPr>
+        <w:pStyle w:val="Paragrafoelenco"/>
+      </w:pPr>
+    </w:p>
+    <w:p>
+      <w:pPr>
+        <w:pStyle w:val="Paragrafoelenco"/>
+      </w:pPr>
+    </w:p>
+    <w:p>
+      <w:pPr>
+        <w:pStyle w:val="Paragrafoelenco"/>
+        <w:rPr>
+          <w:sz w:val="36"/>
+          <w:szCs w:val="36"/>
+          <w:u w:val="single"/>
+        </w:rPr>
+      </w:pPr>
+      <w:r>
+        <w:rPr>
+          <w:sz w:val="36"/>
+          <w:szCs w:val="36"/>
+          <w:u w:val="single"/>
+        </w:rPr>
+        <w:t>PASSAGGI PROGGETTO</w:t>
+      </w:r>
+    </w:p>
+    <w:p>
+      <w:pPr>
+        <w:pStyle w:val="Paragrafoelenco"/>
+      </w:pPr>
+    </w:p>
+    <w:p>
+      <w:pPr>
+        <w:pStyle w:val="Paragrafoelenco"/>
+        <w:numPr>
+          <w:ilvl w:val="0"/>
+          <w:numId w:val="1"/>
+        </w:numPr>
+      </w:pPr>
+      <w:r>
+        <w:t>Visualizzazione GUI Basic dei Charts</w:t>
+      </w:r>
+    </w:p>
+    <w:p>
+      <w:pPr>
+        <w:pStyle w:val="Paragrafoelenco"/>
+        <w:numPr>
+          <w:ilvl w:val="0"/>
+          <w:numId w:val="1"/>
+        </w:numPr>
+      </w:pPr>
+      <w:r>
+        <w:t>Pensare all’polimorfismo delle classi</w:t>
+      </w:r>
+    </w:p>
+    <w:p>
+      <w:pPr>
+        <w:pStyle w:val="Paragrafoelenco"/>
+        <w:numPr>
+          <w:ilvl w:val="0"/>
+          <w:numId w:val="2"/>
+        </w:numPr>
+      </w:pPr>
+      <w:r>
+        <w:t>Tenere conto della robustezza</w:t>
+      </w:r>
+    </w:p>
+    <w:p>
+      <w:pPr>
+        <w:pStyle w:val="Paragrafoelenco"/>
+        <w:numPr>
+          <w:ilvl w:val="0"/>
+          <w:numId w:val="2"/>
+        </w:numPr>
+      </w:pPr>
+      <w:r>
+        <w:t>Tenere conto dell’estensibilità (mediante polimorfismo)</w:t>
+      </w:r>
+    </w:p>
+    <w:p>
+      <w:pPr>
+        <w:pStyle w:val="Paragrafoelenco"/>
+        <w:numPr>
+          <w:ilvl w:val="0"/>
+          <w:numId w:val="2"/>
+        </w:numPr>
+      </w:pPr>
+      <w:r>
+        <w:t>Tenere conto della efficienza</w:t>
+      </w:r>
+    </w:p>
+    <w:p>
+      <w:pPr>
+        <w:pStyle w:val="Paragrafoelenco"/>
+        <w:numPr>
+          <w:ilvl w:val="0"/>
+          <w:numId w:val="4"/>
+        </w:numPr>
+      </w:pPr>
+      <w:r>
+        <w:t>Pensare al salvataggio dei dati in file in formato JSON</w:t>
+      </w:r>
+    </w:p>
+    <w:p>
+      <w:pPr>
+        <w:pStyle w:val="Paragrafoelenco"/>
+        <w:numPr>
+          <w:ilvl w:val="0"/>
+          <w:numId w:val="4"/>
+        </w:numPr>
+      </w:pPr>
+      <w:r>
+        <w:t>Pensare ad altre robe aggiuntive (tipo cambio colore grafo, grandezza dei font n</w:t>
+      </w:r>
+      <w:r>
+        <w:t>ei grafici ecc.)</w:t>
       </w:r>
     </w:p>
     <w:sectPr>
@@ -501,9 +780,122 @@
 <file path=word/numbering.xml><?xml version="1.0" encoding="utf-8"?>
 <w:numbering xmlns:wpc="http://schemas.microsoft.com/office/word/2010/wordprocessingCanvas" xmlns:cx="http://schemas.microsoft.com/office/drawing/2014/chartex" xmlns:cx1="http://schemas.microsoft.com/office/drawing/2015/9/8/chartex" xmlns:cx2="http://schemas.microsoft.com/office/drawing/2015/10/21/chartex" xmlns:cx3="http://schemas.microsoft.com/office/drawing/2016/5/9/chartex" xmlns:cx4="http://schemas.microsoft.com/office/drawing/2016/5/10/chartex" xmlns:cx5="http://schemas.microsoft.com/office/drawing/2016/5/11/chartex" xmlns:cx6="http://schemas.microsoft.com/office/drawing/2016/5/12/chartex" xmlns:cx7="http://schemas.microsoft.com/office/drawing/2016/5/13/chartex" xmlns:cx8="http://schemas.microsoft.com/office/drawing/2016/5/14/chartex" xmlns:mc="http://schemas.openxmlformats.org/markup-compatibility/2006" xmlns:aink="http://schemas.microsoft.com/office/drawing/2016/ink" xmlns:am3d="http://schemas.microsoft.com/office/drawing/2017/model3d" xmlns:o="urn:schemas-microsoft-com:office:office" xmlns:r="http://schemas.openxmlformats.org/officeDocument/2006/relationships" xmlns:m="http://schemas.openxmlformats.org/officeDocument/2006/math" xmlns:v="urn:schemas-microsoft-com:vml" xmlns:wp14="http://schemas.microsoft.com/office/word/2010/wordprocessingDrawing" xmlns:wp="http://schemas.openxmlformats.org/drawingml/2006/wordprocessingDrawing" xmlns:w10="urn:schemas-microsoft-com:office:word" xmlns:w="http://schemas.openxmlformats.org/wordprocessingml/2006/main" xmlns:w14="http://schemas.microsoft.com/office/word/2010/wordml" xmlns:w15="http://schemas.microsoft.com/office/word/2012/wordml" xmlns:w16cex="http://schemas.microsoft.com/office/word/2018/wordml/cex" xmlns:w16cid="http://schemas.microsoft.com/office/word/2016/wordml/cid" xmlns:w16="http://schemas.microsoft.com/office/word/2018/wordml" xmlns:w16sdtdh="http://schemas.microsoft.com/office/word/2020/wordml/sdtdatahash" xmlns:w16se="http://schemas.microsoft.com/office/word/2015/wordml/symex" xmlns:wpg="http://schemas.microsoft.com/office/word/2010/wordprocessingGroup" xmlns:wpi="http://schemas.microsoft.com/office/word/2010/wordprocessingInk" xmlns:wne="http://schemas.microsoft.com/office/word/2006/wordml" xmlns:wps="http://schemas.microsoft.com/office/word/2010/wordprocessingShape" mc:Ignorable="w14 w15 w16se w16cid w16 w16cex w16sdtdh wp14">
   <w:abstractNum w:abstractNumId="0" w15:restartNumberingAfterBreak="0">
+    <w:nsid w:val="4DDB15DC"/>
+    <w:multiLevelType w:val="hybridMultilevel"/>
+    <w:tmpl w:val="A836B94A"/>
+    <w:lvl w:ilvl="0" w:tplc="04100001">
+      <w:start w:val="1"/>
+      <w:numFmt w:val="bullet"/>
+      <w:lvlText w:val=""/>
+      <w:lvlJc w:val="left"/>
+      <w:pPr>
+        <w:ind w:left="720" w:hanging="360"/>
+      </w:pPr>
+      <w:rPr>
+        <w:rFonts w:ascii="Symbol" w:hAnsi="Symbol" w:hint="default"/>
+      </w:rPr>
+    </w:lvl>
+    <w:lvl w:ilvl="1" w:tplc="04100003" w:tentative="1">
+      <w:start w:val="1"/>
+      <w:numFmt w:val="bullet"/>
+      <w:lvlText w:val="o"/>
+      <w:lvlJc w:val="left"/>
+      <w:pPr>
+        <w:ind w:left="1440" w:hanging="360"/>
+      </w:pPr>
+      <w:rPr>
+        <w:rFonts w:ascii="Courier New" w:hAnsi="Courier New" w:cs="Courier New" w:hint="default"/>
+      </w:rPr>
+    </w:lvl>
+    <w:lvl w:ilvl="2" w:tplc="04100005" w:tentative="1">
+      <w:start w:val="1"/>
+      <w:numFmt w:val="bullet"/>
+      <w:lvlText w:val=""/>
+      <w:lvlJc w:val="left"/>
+      <w:pPr>
+        <w:ind w:left="2160" w:hanging="360"/>
+      </w:pPr>
+      <w:rPr>
+        <w:rFonts w:ascii="Wingdings" w:hAnsi="Wingdings" w:hint="default"/>
+      </w:rPr>
+    </w:lvl>
+    <w:lvl w:ilvl="3" w:tplc="04100001" w:tentative="1">
+      <w:start w:val="1"/>
+      <w:numFmt w:val="bullet"/>
+      <w:lvlText w:val=""/>
+      <w:lvlJc w:val="left"/>
+      <w:pPr>
+        <w:ind w:left="2880" w:hanging="360"/>
+      </w:pPr>
+      <w:rPr>
+        <w:rFonts w:ascii="Symbol" w:hAnsi="Symbol" w:hint="default"/>
+      </w:rPr>
+    </w:lvl>
+    <w:lvl w:ilvl="4" w:tplc="04100003" w:tentative="1">
+      <w:start w:val="1"/>
+      <w:numFmt w:val="bullet"/>
+      <w:lvlText w:val="o"/>
+      <w:lvlJc w:val="left"/>
+      <w:pPr>
+        <w:ind w:left="3600" w:hanging="360"/>
+      </w:pPr>
+      <w:rPr>
+        <w:rFonts w:ascii="Courier New" w:hAnsi="Courier New" w:cs="Courier New" w:hint="default"/>
+      </w:rPr>
+    </w:lvl>
+    <w:lvl w:ilvl="5" w:tplc="04100005" w:tentative="1">
+      <w:start w:val="1"/>
+      <w:numFmt w:val="bullet"/>
+      <w:lvlText w:val=""/>
+      <w:lvlJc w:val="left"/>
+      <w:pPr>
+        <w:ind w:left="4320" w:hanging="360"/>
+      </w:pPr>
+      <w:rPr>
+        <w:rFonts w:ascii="Wingdings" w:hAnsi="Wingdings" w:hint="default"/>
+      </w:rPr>
+    </w:lvl>
+    <w:lvl w:ilvl="6" w:tplc="04100001" w:tentative="1">
+      <w:start w:val="1"/>
+      <w:numFmt w:val="bullet"/>
+      <w:lvlText w:val=""/>
+      <w:lvlJc w:val="left"/>
+      <w:pPr>
+        <w:ind w:left="5040" w:hanging="360"/>
+      </w:pPr>
+      <w:rPr>
+        <w:rFonts w:ascii="Symbol" w:hAnsi="Symbol" w:hint="default"/>
+      </w:rPr>
+    </w:lvl>
+    <w:lvl w:ilvl="7" w:tplc="04100003" w:tentative="1">
+      <w:start w:val="1"/>
+      <w:numFmt w:val="bullet"/>
+      <w:lvlText w:val="o"/>
+      <w:lvlJc w:val="left"/>
+      <w:pPr>
+        <w:ind w:left="5760" w:hanging="360"/>
+      </w:pPr>
+      <w:rPr>
+        <w:rFonts w:ascii="Courier New" w:hAnsi="Courier New" w:cs="Courier New" w:hint="default"/>
+      </w:rPr>
+    </w:lvl>
+    <w:lvl w:ilvl="8" w:tplc="04100005" w:tentative="1">
+      <w:start w:val="1"/>
+      <w:numFmt w:val="bullet"/>
+      <w:lvlText w:val=""/>
+      <w:lvlJc w:val="left"/>
+      <w:pPr>
+        <w:ind w:left="6480" w:hanging="360"/>
+      </w:pPr>
+      <w:rPr>
+        <w:rFonts w:ascii="Wingdings" w:hAnsi="Wingdings" w:hint="default"/>
+      </w:rPr>
+    </w:lvl>
+  </w:abstractNum>
+  <w:abstractNum w:abstractNumId="1" w15:restartNumberingAfterBreak="0">
     <w:nsid w:val="5FCE3D89"/>
     <w:multiLevelType w:val="hybridMultilevel"/>
-    <w:tmpl w:val="02BC2262"/>
+    <w:tmpl w:val="6FA816BA"/>
     <w:lvl w:ilvl="0" w:tplc="04100001">
       <w:start w:val="1"/>
       <w:numFmt w:val="bullet"/>
@@ -607,6 +999,205 @@
       <w:lvlJc w:val="left"/>
       <w:pPr>
         <w:ind w:left="6480" w:hanging="360"/>
+      </w:pPr>
+      <w:rPr>
+        <w:rFonts w:ascii="Wingdings" w:hAnsi="Wingdings" w:hint="default"/>
+      </w:rPr>
+    </w:lvl>
+  </w:abstractNum>
+  <w:abstractNum w:abstractNumId="2" w15:restartNumberingAfterBreak="0">
+    <w:nsid w:val="6FB11BD1"/>
+    <w:multiLevelType w:val="hybridMultilevel"/>
+    <w:tmpl w:val="9726F71E"/>
+    <w:lvl w:ilvl="0" w:tplc="0410000F">
+      <w:start w:val="1"/>
+      <w:numFmt w:val="decimal"/>
+      <w:lvlText w:val="%1."/>
+      <w:lvlJc w:val="left"/>
+      <w:pPr>
+        <w:ind w:left="1080" w:hanging="360"/>
+      </w:pPr>
+    </w:lvl>
+    <w:lvl w:ilvl="1" w:tplc="04100019" w:tentative="1">
+      <w:start w:val="1"/>
+      <w:numFmt w:val="lowerLetter"/>
+      <w:lvlText w:val="%2."/>
+      <w:lvlJc w:val="left"/>
+      <w:pPr>
+        <w:ind w:left="1800" w:hanging="360"/>
+      </w:pPr>
+    </w:lvl>
+    <w:lvl w:ilvl="2" w:tplc="0410001B" w:tentative="1">
+      <w:start w:val="1"/>
+      <w:numFmt w:val="lowerRoman"/>
+      <w:lvlText w:val="%3."/>
+      <w:lvlJc w:val="right"/>
+      <w:pPr>
+        <w:ind w:left="2520" w:hanging="180"/>
+      </w:pPr>
+    </w:lvl>
+    <w:lvl w:ilvl="3" w:tplc="0410000F" w:tentative="1">
+      <w:start w:val="1"/>
+      <w:numFmt w:val="decimal"/>
+      <w:lvlText w:val="%4."/>
+      <w:lvlJc w:val="left"/>
+      <w:pPr>
+        <w:ind w:left="3240" w:hanging="360"/>
+      </w:pPr>
+    </w:lvl>
+    <w:lvl w:ilvl="4" w:tplc="04100019" w:tentative="1">
+      <w:start w:val="1"/>
+      <w:numFmt w:val="lowerLetter"/>
+      <w:lvlText w:val="%5."/>
+      <w:lvlJc w:val="left"/>
+      <w:pPr>
+        <w:ind w:left="3960" w:hanging="360"/>
+      </w:pPr>
+    </w:lvl>
+    <w:lvl w:ilvl="5" w:tplc="0410001B" w:tentative="1">
+      <w:start w:val="1"/>
+      <w:numFmt w:val="lowerRoman"/>
+      <w:lvlText w:val="%6."/>
+      <w:lvlJc w:val="right"/>
+      <w:pPr>
+        <w:ind w:left="4680" w:hanging="180"/>
+      </w:pPr>
+    </w:lvl>
+    <w:lvl w:ilvl="6" w:tplc="0410000F" w:tentative="1">
+      <w:start w:val="1"/>
+      <w:numFmt w:val="decimal"/>
+      <w:lvlText w:val="%7."/>
+      <w:lvlJc w:val="left"/>
+      <w:pPr>
+        <w:ind w:left="5400" w:hanging="360"/>
+      </w:pPr>
+    </w:lvl>
+    <w:lvl w:ilvl="7" w:tplc="04100019" w:tentative="1">
+      <w:start w:val="1"/>
+      <w:numFmt w:val="lowerLetter"/>
+      <w:lvlText w:val="%8."/>
+      <w:lvlJc w:val="left"/>
+      <w:pPr>
+        <w:ind w:left="6120" w:hanging="360"/>
+      </w:pPr>
+    </w:lvl>
+    <w:lvl w:ilvl="8" w:tplc="0410001B" w:tentative="1">
+      <w:start w:val="1"/>
+      <w:numFmt w:val="lowerRoman"/>
+      <w:lvlText w:val="%9."/>
+      <w:lvlJc w:val="right"/>
+      <w:pPr>
+        <w:ind w:left="6840" w:hanging="180"/>
+      </w:pPr>
+    </w:lvl>
+  </w:abstractNum>
+  <w:abstractNum w:abstractNumId="3" w15:restartNumberingAfterBreak="0">
+    <w:nsid w:val="702A3852"/>
+    <w:multiLevelType w:val="hybridMultilevel"/>
+    <w:tmpl w:val="B0B459C0"/>
+    <w:lvl w:ilvl="0" w:tplc="04100001">
+      <w:start w:val="1"/>
+      <w:numFmt w:val="bullet"/>
+      <w:lvlText w:val=""/>
+      <w:lvlJc w:val="left"/>
+      <w:pPr>
+        <w:ind w:left="1440" w:hanging="360"/>
+      </w:pPr>
+      <w:rPr>
+        <w:rFonts w:ascii="Symbol" w:hAnsi="Symbol" w:hint="default"/>
+      </w:rPr>
+    </w:lvl>
+    <w:lvl w:ilvl="1" w:tplc="04100003" w:tentative="1">
+      <w:start w:val="1"/>
+      <w:numFmt w:val="bullet"/>
+      <w:lvlText w:val="o"/>
+      <w:lvlJc w:val="left"/>
+      <w:pPr>
+        <w:ind w:left="2160" w:hanging="360"/>
+      </w:pPr>
+      <w:rPr>
+        <w:rFonts w:ascii="Courier New" w:hAnsi="Courier New" w:cs="Courier New" w:hint="default"/>
+      </w:rPr>
+    </w:lvl>
+    <w:lvl w:ilvl="2" w:tplc="04100005" w:tentative="1">
+      <w:start w:val="1"/>
+      <w:numFmt w:val="bullet"/>
+      <w:lvlText w:val=""/>
+      <w:lvlJc w:val="left"/>
+      <w:pPr>
+        <w:ind w:left="2880" w:hanging="360"/>
+      </w:pPr>
+      <w:rPr>
+        <w:rFonts w:ascii="Wingdings" w:hAnsi="Wingdings" w:hint="default"/>
+      </w:rPr>
+    </w:lvl>
+    <w:lvl w:ilvl="3" w:tplc="04100001" w:tentative="1">
+      <w:start w:val="1"/>
+      <w:numFmt w:val="bullet"/>
+      <w:lvlText w:val=""/>
+      <w:lvlJc w:val="left"/>
+      <w:pPr>
+        <w:ind w:left="3600" w:hanging="360"/>
+      </w:pPr>
+      <w:rPr>
+        <w:rFonts w:ascii="Symbol" w:hAnsi="Symbol" w:hint="default"/>
+      </w:rPr>
+    </w:lvl>
+    <w:lvl w:ilvl="4" w:tplc="04100003" w:tentative="1">
+      <w:start w:val="1"/>
+      <w:numFmt w:val="bullet"/>
+      <w:lvlText w:val="o"/>
+      <w:lvlJc w:val="left"/>
+      <w:pPr>
+        <w:ind w:left="4320" w:hanging="360"/>
+      </w:pPr>
+      <w:rPr>
+        <w:rFonts w:ascii="Courier New" w:hAnsi="Courier New" w:cs="Courier New" w:hint="default"/>
+      </w:rPr>
+    </w:lvl>
+    <w:lvl w:ilvl="5" w:tplc="04100005" w:tentative="1">
+      <w:start w:val="1"/>
+      <w:numFmt w:val="bullet"/>
+      <w:lvlText w:val=""/>
+      <w:lvlJc w:val="left"/>
+      <w:pPr>
+        <w:ind w:left="5040" w:hanging="360"/>
+      </w:pPr>
+      <w:rPr>
+        <w:rFonts w:ascii="Wingdings" w:hAnsi="Wingdings" w:hint="default"/>
+      </w:rPr>
+    </w:lvl>
+    <w:lvl w:ilvl="6" w:tplc="04100001" w:tentative="1">
+      <w:start w:val="1"/>
+      <w:numFmt w:val="bullet"/>
+      <w:lvlText w:val=""/>
+      <w:lvlJc w:val="left"/>
+      <w:pPr>
+        <w:ind w:left="5760" w:hanging="360"/>
+      </w:pPr>
+      <w:rPr>
+        <w:rFonts w:ascii="Symbol" w:hAnsi="Symbol" w:hint="default"/>
+      </w:rPr>
+    </w:lvl>
+    <w:lvl w:ilvl="7" w:tplc="04100003" w:tentative="1">
+      <w:start w:val="1"/>
+      <w:numFmt w:val="bullet"/>
+      <w:lvlText w:val="o"/>
+      <w:lvlJc w:val="left"/>
+      <w:pPr>
+        <w:ind w:left="6480" w:hanging="360"/>
+      </w:pPr>
+      <w:rPr>
+        <w:rFonts w:ascii="Courier New" w:hAnsi="Courier New" w:cs="Courier New" w:hint="default"/>
+      </w:rPr>
+    </w:lvl>
+    <w:lvl w:ilvl="8" w:tplc="04100005" w:tentative="1">
+      <w:start w:val="1"/>
+      <w:numFmt w:val="bullet"/>
+      <w:lvlText w:val=""/>
+      <w:lvlJc w:val="left"/>
+      <w:pPr>
+        <w:ind w:left="7200" w:hanging="360"/>
       </w:pPr>
       <w:rPr>
         <w:rFonts w:ascii="Wingdings" w:hAnsi="Wingdings" w:hint="default"/>
@@ -614,6 +1205,15 @@
     </w:lvl>
   </w:abstractNum>
   <w:num w:numId="1">
+    <w:abstractNumId w:val="1"/>
+  </w:num>
+  <w:num w:numId="2">
+    <w:abstractNumId w:val="2"/>
+  </w:num>
+  <w:num w:numId="3">
+    <w:abstractNumId w:val="3"/>
+  </w:num>
+  <w:num w:numId="4">
     <w:abstractNumId w:val="0"/>
   </w:num>
 </w:numbering>

</xml_diff>